<commit_message>
Added 1 word ("Ecclesial", pp.36)
</commit_message>
<xml_diff>
--- a/Rebuke to Pope Francis.docx
+++ b/Rebuke to Pope Francis.docx
@@ -17515,7 +17515,13 @@
         <w:footnoteReference w:id="274"/>
       </w:r>
       <w:r>
-        <w:t xml:space="preserve"> and even any “tolerance” of it</w:t>
+        <w:t xml:space="preserve"> and even any </w:t>
+      </w:r>
+      <w:r>
+        <w:t xml:space="preserve">ecclesial </w:t>
+      </w:r>
+      <w:r>
+        <w:t>“tolerance” of it</w:t>
       </w:r>
       <w:r>
         <w:t>?</w:t>
@@ -19412,6 +19418,19 @@
           <w:rStyle w:val="FootnoteReference"/>
         </w:rPr>
         <w:footnoteReference w:id="309"/>
+      </w:r>
+    </w:p>
+    <w:p>
+      <w:pPr>
+        <w:pStyle w:val="ListParagraph"/>
+        <w:numPr>
+          <w:ilvl w:val="1"/>
+          <w:numId w:val="30"/>
+        </w:numPr>
+        <w:jc w:val="left"/>
+      </w:pPr>
+      <w:r>
+        <w:t xml:space="preserve">complaint to the Lord about you; </w:t>
       </w:r>
     </w:p>
     <w:p>

</xml_diff>